<commit_message>
Notas de la reunión
</commit_message>
<xml_diff>
--- a/Reuniones/Reunion_02_08_18.docx
+++ b/Reuniones/Reunion_02_08_18.docx
@@ -27,7 +27,45 @@
         </w:numPr>
       </w:pPr>
       <w:r>
-        <w:t>Motivación: ¿tendría que explicar a grandes rasgos que es una Arq. Monolítica y una basada en microservicios? Porque después se nombra en los objetivos. Los microservicios se explican más adelante también.</w:t>
+        <w:rPr>
+          <w:highlight w:val="yellow"/>
+        </w:rPr>
+        <w:t>Motivación:</w:t>
+      </w:r>
+      <w:r>
+        <w:t xml:space="preserve"> ¿tendría que explicar a grandes rasgos que es una Arq. Monolítica y una basada en microservicios? Porque después se nombra en los objetivos. Los microservicios se explican más adelante también.</w:t>
+      </w:r>
+    </w:p>
+    <w:p>
+      <w:pPr>
+        <w:pStyle w:val="Prrafodelista"/>
+        <w:numPr>
+          <w:ilvl w:val="1"/>
+          <w:numId w:val="4"/>
+        </w:numPr>
+      </w:pPr>
+      <w:r>
+        <w:t xml:space="preserve">Experimentar </w:t>
+      </w:r>
+      <w:proofErr w:type="spellStart"/>
+      <w:r>
+        <w:t>xq</w:t>
+      </w:r>
+      <w:proofErr w:type="spellEnd"/>
+      <w:r>
+        <w:t xml:space="preserve"> ya hay información. Hacerlo de primera mano y compararlas de primera mano.</w:t>
+      </w:r>
+    </w:p>
+    <w:p>
+      <w:pPr>
+        <w:pStyle w:val="Prrafodelista"/>
+        <w:numPr>
+          <w:ilvl w:val="1"/>
+          <w:numId w:val="4"/>
+        </w:numPr>
+      </w:pPr>
+      <w:r>
+        <w:t>Auge en el interés por los microservicios. Tecnología que surge.</w:t>
       </w:r>
     </w:p>
     <w:p>
@@ -42,11 +80,20 @@
           <w:ilvl w:val="0"/>
           <w:numId w:val="4"/>
         </w:numPr>
-      </w:pPr>
-      <w:r>
+        <w:rPr>
+          <w:highlight w:val="yellow"/>
+        </w:rPr>
+      </w:pPr>
+      <w:r>
+        <w:rPr>
+          <w:highlight w:val="yellow"/>
+        </w:rPr>
         <w:t>Revisar los objetivos</w:t>
       </w:r>
       <w:r>
+        <w:rPr>
+          <w:highlight w:val="yellow"/>
+        </w:rPr>
         <w:t xml:space="preserve">. </w:t>
       </w:r>
     </w:p>
@@ -111,8 +158,14 @@
           <w:ilvl w:val="1"/>
           <w:numId w:val="4"/>
         </w:numPr>
-      </w:pPr>
-      <w:r>
+        <w:rPr>
+          <w:highlight w:val="yellow"/>
+        </w:rPr>
+      </w:pPr>
+      <w:r>
+        <w:rPr>
+          <w:highlight w:val="yellow"/>
+        </w:rPr>
         <w:t>¿Dividir en más capítulos?</w:t>
       </w:r>
     </w:p>
@@ -123,8 +176,14 @@
           <w:ilvl w:val="1"/>
           <w:numId w:val="4"/>
         </w:numPr>
-      </w:pPr>
-      <w:r>
+        <w:rPr>
+          <w:highlight w:val="yellow"/>
+        </w:rPr>
+      </w:pPr>
+      <w:r>
+        <w:rPr>
+          <w:highlight w:val="yellow"/>
+        </w:rPr>
         <w:t>En análisis, ¿explicar lo que es la escalabilidad y la elasticidad?</w:t>
       </w:r>
     </w:p>
@@ -147,10 +206,28 @@
           <w:ilvl w:val="2"/>
           <w:numId w:val="4"/>
         </w:numPr>
-      </w:pPr>
-      <w:r>
+        <w:rPr>
+          <w:highlight w:val="yellow"/>
+        </w:rPr>
+      </w:pPr>
+      <w:r>
+        <w:rPr>
+          <w:highlight w:val="yellow"/>
+        </w:rPr>
         <w:t>Ley de Conway.</w:t>
       </w:r>
+      <w:r>
+        <w:rPr>
+          <w:highlight w:val="yellow"/>
+        </w:rPr>
+        <w:t xml:space="preserve"> Si</w:t>
+      </w:r>
+      <w:r>
+        <w:rPr>
+          <w:highlight w:val="yellow"/>
+        </w:rPr>
+        <w:t xml:space="preserve"> MICROSERVICIOS</w:t>
+      </w:r>
     </w:p>
     <w:p>
       <w:pPr>
@@ -159,9 +236,21 @@
           <w:ilvl w:val="2"/>
           <w:numId w:val="4"/>
         </w:numPr>
-      </w:pPr>
-      <w:r>
-        <w:t>Microservicios en la UI.</w:t>
+        <w:rPr>
+          <w:highlight w:val="yellow"/>
+        </w:rPr>
+      </w:pPr>
+      <w:r>
+        <w:rPr>
+          <w:highlight w:val="yellow"/>
+        </w:rPr>
+        <w:t>Microservicios en la UI</w:t>
+      </w:r>
+      <w:r>
+        <w:rPr>
+          <w:highlight w:val="yellow"/>
+        </w:rPr>
+        <w:t>: hago yo las conclusiones en las reflexiones.</w:t>
       </w:r>
     </w:p>
     <w:p>
@@ -171,8 +260,14 @@
           <w:ilvl w:val="1"/>
           <w:numId w:val="4"/>
         </w:numPr>
-      </w:pPr>
-      <w:r>
+        <w:rPr>
+          <w:highlight w:val="yellow"/>
+        </w:rPr>
+      </w:pPr>
+      <w:r>
+        <w:rPr>
+          <w:highlight w:val="yellow"/>
+        </w:rPr>
         <w:t>En Despliegue, ¿dejar Kubernetes y Docker? Están por ahora por considerarlas más independientes de plataforma.</w:t>
       </w:r>
     </w:p>
@@ -195,10 +290,22 @@
           <w:ilvl w:val="2"/>
           <w:numId w:val="4"/>
         </w:numPr>
-      </w:pPr>
-      <w:r>
+        <w:rPr>
+          <w:highlight w:val="yellow"/>
+        </w:rPr>
+      </w:pPr>
+      <w:r>
+        <w:rPr>
+          <w:highlight w:val="yellow"/>
+        </w:rPr>
         <w:t>Comparación con otras arquitecturas:</w:t>
       </w:r>
+      <w:r>
+        <w:rPr>
+          <w:highlight w:val="yellow"/>
+        </w:rPr>
+        <w:t xml:space="preserve"> no</w:t>
+      </w:r>
     </w:p>
     <w:p>
       <w:pPr>
@@ -207,10 +314,36 @@
           <w:ilvl w:val="2"/>
           <w:numId w:val="4"/>
         </w:numPr>
-      </w:pPr>
-      <w:r>
+        <w:rPr>
+          <w:highlight w:val="yellow"/>
+        </w:rPr>
+      </w:pPr>
+      <w:r>
+        <w:rPr>
+          <w:highlight w:val="yellow"/>
+        </w:rPr>
         <w:t>Crítica al estado del arte.</w:t>
       </w:r>
+      <w:r>
+        <w:rPr>
+          <w:highlight w:val="yellow"/>
+        </w:rPr>
+        <w:t xml:space="preserve"> Si. Tecnologías y </w:t>
+      </w:r>
+      <w:proofErr w:type="spellStart"/>
+      <w:r>
+        <w:rPr>
+          <w:highlight w:val="yellow"/>
+        </w:rPr>
+        <w:t>tfg</w:t>
+      </w:r>
+      <w:proofErr w:type="spellEnd"/>
+      <w:r>
+        <w:rPr>
+          <w:highlight w:val="yellow"/>
+        </w:rPr>
+        <w:t>.</w:t>
+      </w:r>
     </w:p>
     <w:p>
       <w:pPr>
@@ -219,10 +352,22 @@
           <w:ilvl w:val="2"/>
           <w:numId w:val="4"/>
         </w:numPr>
-      </w:pPr>
-      <w:r>
+        <w:rPr>
+          <w:highlight w:val="yellow"/>
+        </w:rPr>
+      </w:pPr>
+      <w:r>
+        <w:rPr>
+          <w:highlight w:val="yellow"/>
+        </w:rPr>
         <w:t>Propuesta.</w:t>
       </w:r>
+      <w:r>
+        <w:rPr>
+          <w:highlight w:val="yellow"/>
+        </w:rPr>
+        <w:t xml:space="preserve"> Decir la tecnología q empleo.</w:t>
+      </w:r>
     </w:p>
     <w:p>
       <w:pPr>
@@ -249,16 +394,28 @@
           <w:ilvl w:val="1"/>
           <w:numId w:val="4"/>
         </w:numPr>
-      </w:pPr>
-      <w:r>
+        <w:rPr>
+          <w:highlight w:val="yellow"/>
+        </w:rPr>
+      </w:pPr>
+      <w:r>
+        <w:rPr>
+          <w:highlight w:val="yellow"/>
+        </w:rPr>
         <w:t xml:space="preserve">Con descripción, </w:t>
       </w:r>
       <w:proofErr w:type="spellStart"/>
       <w:r>
+        <w:rPr>
+          <w:highlight w:val="yellow"/>
+        </w:rPr>
         <w:t>CUs</w:t>
       </w:r>
       <w:proofErr w:type="spellEnd"/>
       <w:r>
+        <w:rPr>
+          <w:highlight w:val="yellow"/>
+        </w:rPr>
         <w:t>, y modelo de dominio. ¿Demasiado?</w:t>
       </w:r>
     </w:p>
@@ -269,9 +426,48 @@
           <w:ilvl w:val="1"/>
           <w:numId w:val="4"/>
         </w:numPr>
-      </w:pPr>
-      <w:r>
-        <w:t>Plan de trabajo y tecnología utilizada.</w:t>
+        <w:rPr>
+          <w:highlight w:val="yellow"/>
+        </w:rPr>
+      </w:pPr>
+      <w:r>
+        <w:rPr>
+          <w:highlight w:val="yellow"/>
+        </w:rPr>
+        <w:t>Plan de trabajo</w:t>
+      </w:r>
+      <w:r>
+        <w:rPr>
+          <w:highlight w:val="yellow"/>
+        </w:rPr>
+        <w:t>:</w:t>
+      </w:r>
+      <w:r>
+        <w:rPr>
+          <w:highlight w:val="yellow"/>
+        </w:rPr>
+        <w:t xml:space="preserve"> Proceso de desarrollo.</w:t>
+      </w:r>
+    </w:p>
+    <w:p>
+      <w:pPr>
+        <w:pStyle w:val="Prrafodelista"/>
+        <w:ind w:left="1440"/>
+        <w:rPr>
+          <w:highlight w:val="yellow"/>
+        </w:rPr>
+      </w:pPr>
+      <w:r>
+        <w:rPr>
+          <w:highlight w:val="yellow"/>
+        </w:rPr>
+        <w:t>tecnología utilizada</w:t>
+      </w:r>
+      <w:r>
+        <w:rPr>
+          <w:highlight w:val="yellow"/>
+        </w:rPr>
+        <w:t>: estado del arte.</w:t>
       </w:r>
     </w:p>
     <w:p>
@@ -281,8 +477,14 @@
           <w:ilvl w:val="2"/>
           <w:numId w:val="4"/>
         </w:numPr>
-      </w:pPr>
-      <w:r>
+        <w:rPr>
+          <w:highlight w:val="yellow"/>
+        </w:rPr>
+      </w:pPr>
+      <w:r>
+        <w:rPr>
+          <w:highlight w:val="yellow"/>
+        </w:rPr>
         <w:t>No encajan con el título del capítulo, pero es común a ambas soluciones.</w:t>
       </w:r>
     </w:p>
@@ -299,8 +501,14 @@
           <w:ilvl w:val="0"/>
           <w:numId w:val="4"/>
         </w:numPr>
-      </w:pPr>
-      <w:r>
+        <w:rPr>
+          <w:highlight w:val="yellow"/>
+        </w:rPr>
+      </w:pPr>
+      <w:r>
+        <w:rPr>
+          <w:highlight w:val="yellow"/>
+        </w:rPr>
         <w:t>Solución monolítica:</w:t>
       </w:r>
     </w:p>
@@ -313,8 +521,17 @@
         </w:numPr>
       </w:pPr>
       <w:r>
+        <w:rPr>
+          <w:highlight w:val="yellow"/>
+        </w:rPr>
         <w:t>¿Mucho detalle? ¿Mucho código?</w:t>
       </w:r>
+      <w:r>
+        <w:rPr>
+          <w:highlight w:val="yellow"/>
+        </w:rPr>
+        <w:t xml:space="preserve"> ESTÁ OK</w:t>
+      </w:r>
     </w:p>
     <w:p>
       <w:pPr>
@@ -329,8 +546,14 @@
           <w:ilvl w:val="0"/>
           <w:numId w:val="4"/>
         </w:numPr>
-      </w:pPr>
-      <w:r>
+        <w:rPr>
+          <w:highlight w:val="yellow"/>
+        </w:rPr>
+      </w:pPr>
+      <w:r>
+        <w:rPr>
+          <w:highlight w:val="yellow"/>
+        </w:rPr>
         <w:t>Solución basada en microservicios:</w:t>
       </w:r>
     </w:p>
@@ -341,18 +564,36 @@
           <w:ilvl w:val="1"/>
           <w:numId w:val="4"/>
         </w:numPr>
-      </w:pPr>
-      <w:r>
+        <w:rPr>
+          <w:highlight w:val="yellow"/>
+        </w:rPr>
+      </w:pPr>
+      <w:r>
+        <w:rPr>
+          <w:highlight w:val="yellow"/>
+        </w:rPr>
         <w:t xml:space="preserve">Centrada </w:t>
       </w:r>
       <w:proofErr w:type="spellStart"/>
       <w:r>
+        <w:rPr>
+          <w:highlight w:val="yellow"/>
+        </w:rPr>
         <w:t>sobretodo</w:t>
       </w:r>
       <w:proofErr w:type="spellEnd"/>
       <w:r>
+        <w:rPr>
+          <w:highlight w:val="yellow"/>
+        </w:rPr>
         <w:t xml:space="preserve"> en las diferencias:</w:t>
       </w:r>
+      <w:r>
+        <w:rPr>
+          <w:highlight w:val="yellow"/>
+        </w:rPr>
+        <w:t xml:space="preserve"> ESTO DECIRLO EN PROCESO DE DESARROLLO</w:t>
+      </w:r>
     </w:p>
     <w:p>
       <w:pPr>
@@ -430,8 +671,15 @@
           <w:ilvl w:val="0"/>
           <w:numId w:val="4"/>
         </w:numPr>
-      </w:pPr>
-      <w:r>
+        <w:rPr>
+          <w:highlight w:val="yellow"/>
+        </w:rPr>
+      </w:pPr>
+      <w:r>
+        <w:rPr>
+          <w:highlight w:val="yellow"/>
+        </w:rPr>
+        <w:lastRenderedPageBreak/>
         <w:t>Evaluación de las soluciones:</w:t>
       </w:r>
     </w:p>
@@ -442,10 +690,22 @@
           <w:ilvl w:val="1"/>
           <w:numId w:val="4"/>
         </w:numPr>
-      </w:pPr>
-      <w:r>
+        <w:rPr>
+          <w:highlight w:val="yellow"/>
+        </w:rPr>
+      </w:pPr>
+      <w:r>
+        <w:rPr>
+          <w:highlight w:val="yellow"/>
+        </w:rPr>
         <w:t>Mantenimiento:</w:t>
       </w:r>
+      <w:r>
+        <w:rPr>
+          <w:highlight w:val="yellow"/>
+        </w:rPr>
+        <w:t xml:space="preserve"> TEORICO</w:t>
+      </w:r>
     </w:p>
     <w:p>
       <w:pPr>
@@ -454,8 +714,14 @@
           <w:ilvl w:val="2"/>
           <w:numId w:val="4"/>
         </w:numPr>
-      </w:pPr>
-      <w:r>
+        <w:rPr>
+          <w:highlight w:val="yellow"/>
+        </w:rPr>
+      </w:pPr>
+      <w:r>
+        <w:rPr>
+          <w:highlight w:val="yellow"/>
+        </w:rPr>
         <w:t>Mantenimiento correctivo: buscar un defecto gordo y ver cuánto tengo que cambiar.</w:t>
       </w:r>
     </w:p>
@@ -466,8 +732,14 @@
           <w:ilvl w:val="2"/>
           <w:numId w:val="4"/>
         </w:numPr>
-      </w:pPr>
-      <w:r>
+        <w:rPr>
+          <w:highlight w:val="yellow"/>
+        </w:rPr>
+      </w:pPr>
+      <w:r>
+        <w:rPr>
+          <w:highlight w:val="yellow"/>
+        </w:rPr>
         <w:t>Nueva relación entre servicios distintos.</w:t>
       </w:r>
     </w:p>
@@ -478,9 +750,14 @@
           <w:ilvl w:val="2"/>
           <w:numId w:val="4"/>
         </w:numPr>
-      </w:pPr>
-      <w:r>
-        <w:lastRenderedPageBreak/>
+        <w:rPr>
+          <w:highlight w:val="yellow"/>
+        </w:rPr>
+      </w:pPr>
+      <w:r>
+        <w:rPr>
+          <w:highlight w:val="yellow"/>
+        </w:rPr>
         <w:t>Migración de infraestructura (AWS).</w:t>
       </w:r>
     </w:p>
@@ -491,8 +768,14 @@
           <w:ilvl w:val="3"/>
           <w:numId w:val="4"/>
         </w:numPr>
-      </w:pPr>
-      <w:r>
+        <w:rPr>
+          <w:highlight w:val="yellow"/>
+        </w:rPr>
+      </w:pPr>
+      <w:r>
+        <w:rPr>
+          <w:highlight w:val="yellow"/>
+        </w:rPr>
         <w:t>Se puede abordar de forma progresiva solo con microservicios.</w:t>
       </w:r>
     </w:p>
@@ -503,10 +786,58 @@
           <w:ilvl w:val="1"/>
           <w:numId w:val="4"/>
         </w:numPr>
-      </w:pPr>
-      <w:r>
+        <w:rPr>
+          <w:highlight w:val="yellow"/>
+        </w:rPr>
+      </w:pPr>
+      <w:r>
+        <w:rPr>
+          <w:highlight w:val="yellow"/>
+        </w:rPr>
         <w:t>Escalabilidad:</w:t>
       </w:r>
+      <w:r>
+        <w:rPr>
+          <w:highlight w:val="yellow"/>
+        </w:rPr>
+        <w:t xml:space="preserve"> mejor uso de recursos.</w:t>
+      </w:r>
+    </w:p>
+    <w:p>
+      <w:pPr>
+        <w:pStyle w:val="Prrafodelista"/>
+        <w:numPr>
+          <w:ilvl w:val="1"/>
+          <w:numId w:val="4"/>
+        </w:numPr>
+        <w:rPr>
+          <w:highlight w:val="yellow"/>
+        </w:rPr>
+      </w:pPr>
+      <w:r>
+        <w:rPr>
+          <w:highlight w:val="yellow"/>
+        </w:rPr>
+        <w:t>USAR RNF DE LA ISO. NO HABLAR DE ESCALABILIDAD.</w:t>
+      </w:r>
+    </w:p>
+    <w:p>
+      <w:pPr>
+        <w:pStyle w:val="Prrafodelista"/>
+        <w:numPr>
+          <w:ilvl w:val="1"/>
+          <w:numId w:val="4"/>
+        </w:numPr>
+        <w:rPr>
+          <w:highlight w:val="yellow"/>
+        </w:rPr>
+      </w:pPr>
+      <w:r>
+        <w:rPr>
+          <w:highlight w:val="yellow"/>
+        </w:rPr>
+        <w:t>EN OBJETIVOS, INCLUIR MÁS RNF TALES COMO 3.</w:t>
+      </w:r>
     </w:p>
     <w:p>
       <w:pPr>
@@ -515,16 +846,28 @@
           <w:ilvl w:val="2"/>
           <w:numId w:val="4"/>
         </w:numPr>
-      </w:pPr>
-      <w:r>
+        <w:rPr>
+          <w:highlight w:val="yellow"/>
+        </w:rPr>
+      </w:pPr>
+      <w:r>
+        <w:rPr>
+          <w:highlight w:val="yellow"/>
+        </w:rPr>
         <w:t>En Azure, se puede escalar todo. (</w:t>
       </w:r>
       <w:proofErr w:type="spellStart"/>
       <w:r>
+        <w:rPr>
+          <w:highlight w:val="yellow"/>
+        </w:rPr>
         <w:t>Service</w:t>
       </w:r>
       <w:proofErr w:type="spellEnd"/>
       <w:r>
+        <w:rPr>
+          <w:highlight w:val="yellow"/>
+        </w:rPr>
         <w:t xml:space="preserve"> APP vs AKS)</w:t>
       </w:r>
     </w:p>
@@ -535,8 +878,14 @@
           <w:ilvl w:val="2"/>
           <w:numId w:val="4"/>
         </w:numPr>
-      </w:pPr>
-      <w:r>
+        <w:rPr>
+          <w:highlight w:val="yellow"/>
+        </w:rPr>
+      </w:pPr>
+      <w:r>
+        <w:rPr>
+          <w:highlight w:val="yellow"/>
+        </w:rPr>
         <w:t>Comparar tamaño de imágenes.</w:t>
       </w:r>
     </w:p>
@@ -547,8 +896,14 @@
           <w:ilvl w:val="2"/>
           <w:numId w:val="4"/>
         </w:numPr>
-      </w:pPr>
-      <w:r>
+        <w:rPr>
+          <w:highlight w:val="yellow"/>
+        </w:rPr>
+      </w:pPr>
+      <w:r>
+        <w:rPr>
+          <w:highlight w:val="yellow"/>
+        </w:rPr>
         <w:t>Kubernetes solo asegura que hay en todo momento X instancias. Es necesario investigar más para asegurar que escala con la demanda.</w:t>
       </w:r>
     </w:p>
@@ -559,8 +914,14 @@
           <w:ilvl w:val="2"/>
           <w:numId w:val="4"/>
         </w:numPr>
-      </w:pPr>
-      <w:r>
+        <w:rPr>
+          <w:highlight w:val="yellow"/>
+        </w:rPr>
+      </w:pPr>
+      <w:r>
+        <w:rPr>
+          <w:highlight w:val="yellow"/>
+        </w:rPr>
         <w:t>¿Monolítica?</w:t>
       </w:r>
     </w:p>
@@ -568,6 +929,9 @@
       <w:pPr>
         <w:pStyle w:val="Prrafodelista"/>
         <w:ind w:left="2160"/>
+        <w:rPr>
+          <w:highlight w:val="yellow"/>
+        </w:rPr>
       </w:pPr>
     </w:p>
     <w:p>
@@ -577,8 +941,14 @@
           <w:ilvl w:val="1"/>
           <w:numId w:val="4"/>
         </w:numPr>
-      </w:pPr>
-      <w:r>
+        <w:rPr>
+          <w:highlight w:val="yellow"/>
+        </w:rPr>
+      </w:pPr>
+      <w:r>
+        <w:rPr>
+          <w:highlight w:val="yellow"/>
+        </w:rPr>
         <w:t>Tolerancia a fallos:</w:t>
       </w:r>
     </w:p>
@@ -589,12 +959,15 @@
           <w:ilvl w:val="2"/>
           <w:numId w:val="4"/>
         </w:numPr>
-      </w:pPr>
-      <w:r>
-        <w:t>Kubernetes</w:t>
-      </w:r>
-      <w:r>
-        <w:t xml:space="preserve"> nos garantiza que reacciona a errores porque siempre tiene esas X instancias.</w:t>
+        <w:rPr>
+          <w:highlight w:val="yellow"/>
+        </w:rPr>
+      </w:pPr>
+      <w:r>
+        <w:rPr>
+          <w:highlight w:val="yellow"/>
+        </w:rPr>
+        <w:t>Kubernetes nos garantiza que reacciona a errores porque siempre tiene esas X instancias.</w:t>
       </w:r>
     </w:p>
     <w:p>
@@ -604,12 +977,16 @@
           <w:ilvl w:val="2"/>
           <w:numId w:val="4"/>
         </w:numPr>
-      </w:pPr>
-      <w:r>
+        <w:rPr>
+          <w:highlight w:val="yellow"/>
+        </w:rPr>
+      </w:pPr>
+      <w:r>
+        <w:rPr>
+          <w:highlight w:val="yellow"/>
+        </w:rPr>
         <w:t>Monolítica.</w:t>
       </w:r>
-      <w:bookmarkStart w:id="0" w:name="_GoBack"/>
-      <w:bookmarkEnd w:id="0"/>
     </w:p>
     <w:p>
       <w:pPr>
@@ -648,8 +1025,14 @@
           <w:ilvl w:val="1"/>
           <w:numId w:val="4"/>
         </w:numPr>
-      </w:pPr>
-      <w:r>
+        <w:rPr>
+          <w:highlight w:val="green"/>
+        </w:rPr>
+      </w:pPr>
+      <w:r>
+        <w:rPr>
+          <w:highlight w:val="green"/>
+        </w:rPr>
         <w:t>Tablas que recapitule ventajas e inconvenientes (más visual)</w:t>
       </w:r>
     </w:p>
@@ -657,12 +1040,42 @@
       <w:pPr>
         <w:pStyle w:val="Prrafodelista"/>
         <w:numPr>
+          <w:ilvl w:val="2"/>
+          <w:numId w:val="4"/>
+        </w:numPr>
+        <w:rPr>
+          <w:highlight w:val="green"/>
+        </w:rPr>
+      </w:pPr>
+      <w:r>
+        <w:rPr>
+          <w:highlight w:val="green"/>
+        </w:rPr>
+        <w:t xml:space="preserve">En la </w:t>
+      </w:r>
+      <w:r>
+        <w:rPr>
+          <w:highlight w:val="green"/>
+        </w:rPr>
+        <w:t xml:space="preserve">evaluación </w:t>
+      </w:r>
+    </w:p>
+    <w:p>
+      <w:pPr>
+        <w:pStyle w:val="Prrafodelista"/>
+        <w:numPr>
           <w:ilvl w:val="1"/>
           <w:numId w:val="4"/>
         </w:numPr>
-      </w:pPr>
-      <w:r>
-        <w:t>Modelo de navegación de la aplicación.</w:t>
+        <w:rPr>
+          <w:highlight w:val="green"/>
+        </w:rPr>
+      </w:pPr>
+      <w:r>
+        <w:rPr>
+          <w:highlight w:val="green"/>
+        </w:rPr>
+        <w:t>Descripción del prototipo desarrollado.</w:t>
       </w:r>
     </w:p>
     <w:p>
@@ -672,8 +1085,14 @@
           <w:ilvl w:val="1"/>
           <w:numId w:val="4"/>
         </w:numPr>
-      </w:pPr>
-      <w:r>
+        <w:rPr>
+          <w:highlight w:val="green"/>
+        </w:rPr>
+      </w:pPr>
+      <w:r>
+        <w:rPr>
+          <w:highlight w:val="green"/>
+        </w:rPr>
         <w:t>Despliegue con Kubernetes y Azure.</w:t>
       </w:r>
     </w:p>
@@ -684,16 +1103,28 @@
           <w:ilvl w:val="1"/>
           <w:numId w:val="4"/>
         </w:numPr>
-      </w:pPr>
-      <w:r>
+        <w:rPr>
+          <w:highlight w:val="red"/>
+        </w:rPr>
+      </w:pPr>
+      <w:r>
+        <w:rPr>
+          <w:highlight w:val="red"/>
+        </w:rPr>
         <w:t xml:space="preserve">(OPCIONAL) Crear cliente con </w:t>
       </w:r>
       <w:proofErr w:type="spellStart"/>
       <w:r>
+        <w:rPr>
+          <w:highlight w:val="red"/>
+        </w:rPr>
         <w:t>NSwag</w:t>
       </w:r>
       <w:proofErr w:type="spellEnd"/>
       <w:r>
+        <w:rPr>
+          <w:highlight w:val="red"/>
+        </w:rPr>
         <w:t>. Esto en lugar de ser un apéndice, podría resumirse e incluirse en la sección (</w:t>
       </w:r>
       <w:r>
@@ -701,6 +1132,7 @@
           <w:b/>
           <w:bCs/>
           <w:color w:val="0000CC"/>
+          <w:highlight w:val="red"/>
         </w:rPr>
         <w:t xml:space="preserve">Generación de la capa de </w:t>
       </w:r>
@@ -709,11 +1141,15 @@
           <w:b/>
           <w:bCs/>
           <w:color w:val="0000CC"/>
+          <w:highlight w:val="red"/>
           <w:u w:val="single"/>
         </w:rPr>
         <w:t>proxy</w:t>
       </w:r>
       <w:r>
+        <w:rPr>
+          <w:highlight w:val="red"/>
+        </w:rPr>
         <w:t>).</w:t>
       </w:r>
     </w:p>
@@ -788,6 +1224,363 @@
       <w:r>
         <w:t>Crear un mejor hilo conductor en el estado del arte.</w:t>
       </w:r>
+    </w:p>
+    <w:p/>
+    <w:p>
+      <w:r>
+        <w:t>Ley de Conway.</w:t>
+      </w:r>
+    </w:p>
+    <w:p>
+      <w:r>
+        <w:t>Spotify organización de equipos.</w:t>
+      </w:r>
+    </w:p>
+    <w:p>
+      <w:r>
+        <w:t>BACK FRONT problemas en el ritmo de desarrollo.</w:t>
+      </w:r>
+    </w:p>
+    <w:p>
+      <w:r>
+        <w:t>Separar estado del arte en 2.</w:t>
+      </w:r>
+    </w:p>
+    <w:p>
+      <w:r>
+        <w:tab/>
+      </w:r>
+      <w:r>
+        <w:tab/>
+      </w:r>
+      <w:proofErr w:type="spellStart"/>
+      <w:r>
+        <w:t>Teoria</w:t>
+      </w:r>
+      <w:proofErr w:type="spellEnd"/>
+      <w:r>
+        <w:t xml:space="preserve">: Introducción a los </w:t>
+      </w:r>
+      <w:proofErr w:type="spellStart"/>
+      <w:r>
+        <w:t>microservicos</w:t>
+      </w:r>
+      <w:proofErr w:type="spellEnd"/>
+      <w:r>
+        <w:t>.</w:t>
+      </w:r>
+    </w:p>
+    <w:p>
+      <w:r>
+        <w:tab/>
+      </w:r>
+      <w:r>
+        <w:tab/>
+        <w:t>Tecnología: estado del arte.</w:t>
+      </w:r>
+    </w:p>
+    <w:p>
+      <w:r>
+        <w:lastRenderedPageBreak/>
+        <w:tab/>
+      </w:r>
+      <w:r>
+        <w:tab/>
+        <w:t>Alternativas tecnológicas: AZURE, AWS, CONTENEDORES, ORQUESTADORES.</w:t>
+      </w:r>
+    </w:p>
+    <w:p>
+      <w:r>
+        <w:t>Critica al estado del arte: muchas tecnologías, aparición de nuevas continua, que da igual elegir tecnología.</w:t>
+      </w:r>
+    </w:p>
+    <w:p>
+      <w:r>
+        <w:t xml:space="preserve">Propuesta: decir la tecnología que </w:t>
+      </w:r>
+      <w:proofErr w:type="spellStart"/>
+      <w:r>
+        <w:t>esxoges</w:t>
+      </w:r>
+      <w:proofErr w:type="spellEnd"/>
+      <w:r>
+        <w:t xml:space="preserve">. </w:t>
+      </w:r>
+      <w:proofErr w:type="gramStart"/>
+      <w:r>
+        <w:t>Decir</w:t>
+      </w:r>
+      <w:proofErr w:type="gramEnd"/>
+      <w:r>
+        <w:t xml:space="preserve"> que lo hago en la empresa. También decirlo en la motivación, profundizar en </w:t>
+      </w:r>
+      <w:proofErr w:type="spellStart"/>
+      <w:r>
+        <w:t>xq</w:t>
+      </w:r>
+      <w:proofErr w:type="spellEnd"/>
+      <w:r>
+        <w:t>.</w:t>
+      </w:r>
+    </w:p>
+    <w:p>
+      <w:r>
+        <w:t>Especificación de requisitos del caso de estudio.</w:t>
+      </w:r>
+    </w:p>
+    <w:p>
+      <w:r>
+        <w:t xml:space="preserve">Queremos probar versatilidad. Una situación </w:t>
+      </w:r>
+      <w:proofErr w:type="spellStart"/>
+      <w:r>
+        <w:t>mas</w:t>
+      </w:r>
+      <w:proofErr w:type="spellEnd"/>
+      <w:r>
+        <w:t xml:space="preserve"> o menos típica.</w:t>
+      </w:r>
+    </w:p>
+    <w:p>
+      <w:proofErr w:type="spellStart"/>
+      <w:r>
+        <w:t>Tecnologia</w:t>
+      </w:r>
+      <w:proofErr w:type="spellEnd"/>
+      <w:r>
+        <w:t xml:space="preserve"> utilizada a propuesta.</w:t>
+      </w:r>
+    </w:p>
+    <w:p>
+      <w:r>
+        <w:t>Diagrama de casos de uso.</w:t>
+      </w:r>
+    </w:p>
+    <w:p>
+      <w:r>
+        <w:t>Escalabilidad: buen rendimiento con cierta carga.</w:t>
+      </w:r>
+    </w:p>
+    <w:p>
+      <w:r>
+        <w:t>Utilización de recursos: USAR SOLO los recursos que necesitas.</w:t>
+      </w:r>
+    </w:p>
+    <w:p>
+      <w:r>
+        <w:t>Recuperación de fallo.</w:t>
+      </w:r>
+    </w:p>
+    <w:p>
+      <w:r>
+        <w:t>Rendimiento, utilización de recursos y capacidad de recuperación.</w:t>
+      </w:r>
+    </w:p>
+    <w:p>
+      <w:r>
+        <w:t>Elasticidad: UTILIZACION DE RECURSOS</w:t>
+      </w:r>
+    </w:p>
+    <w:p>
+      <w:r>
+        <w:t>Proceso de desarrollo en lugar de plan de trabajo.</w:t>
+      </w:r>
+    </w:p>
+    <w:p>
+      <w:r>
+        <w:t>Plan de trabajo. Todo lo que es el trabajo en un cronograma.</w:t>
+      </w:r>
+      <w:r>
+        <w:t xml:space="preserve"> Anecdótico.</w:t>
+      </w:r>
+      <w:r>
+        <w:t xml:space="preserve"> </w:t>
+      </w:r>
+    </w:p>
+    <w:p>
+      <w:r>
+        <w:t xml:space="preserve">Indicar </w:t>
+      </w:r>
+      <w:proofErr w:type="spellStart"/>
+      <w:r>
+        <w:t>trello</w:t>
+      </w:r>
+      <w:proofErr w:type="spellEnd"/>
+      <w:r>
+        <w:t>.</w:t>
+      </w:r>
+    </w:p>
+    <w:p/>
+    <w:p>
+      <w:r>
+        <w:t xml:space="preserve">Referencia </w:t>
+      </w:r>
+      <w:r>
+        <w:rPr>
+          <w:b/>
+        </w:rPr>
+        <w:t>o arquitectura que empleamos en la empresa</w:t>
+      </w:r>
+      <w:r>
+        <w:t>.</w:t>
+      </w:r>
+    </w:p>
+    <w:p>
+      <w:r>
+        <w:t xml:space="preserve">En el proceso de desarrollo, </w:t>
+      </w:r>
+      <w:proofErr w:type="gramStart"/>
+      <w:r>
+        <w:t>explicar</w:t>
+      </w:r>
+      <w:proofErr w:type="gramEnd"/>
+      <w:r>
+        <w:t xml:space="preserve"> que en el monolítico nos centramos en la </w:t>
+      </w:r>
+      <w:proofErr w:type="spellStart"/>
+      <w:r>
+        <w:t>tecnlogia</w:t>
+      </w:r>
+      <w:proofErr w:type="spellEnd"/>
+      <w:r>
+        <w:t xml:space="preserve"> e implementación y en la de microservicios nos vamos a centrar en el diseño.</w:t>
+      </w:r>
+    </w:p>
+    <w:p>
+      <w:r>
+        <w:t>Consideraciones distintas.</w:t>
+      </w:r>
+    </w:p>
+    <w:p>
+      <w:proofErr w:type="spellStart"/>
+      <w:r>
+        <w:t>Extension</w:t>
+      </w:r>
+      <w:proofErr w:type="spellEnd"/>
+      <w:r>
+        <w:t xml:space="preserve"> del plan de trabajo y </w:t>
+      </w:r>
+      <w:proofErr w:type="spellStart"/>
+      <w:r>
+        <w:t>organizacipn</w:t>
+      </w:r>
+      <w:proofErr w:type="spellEnd"/>
+      <w:r>
+        <w:t xml:space="preserve"> </w:t>
+      </w:r>
+      <w:proofErr w:type="spellStart"/>
+      <w:r>
+        <w:t>caps</w:t>
+      </w:r>
+      <w:proofErr w:type="spellEnd"/>
+      <w:r>
+        <w:t xml:space="preserve"> siguientes</w:t>
+      </w:r>
+      <w:r>
+        <w:t>.</w:t>
+      </w:r>
+    </w:p>
+    <w:p>
+      <w:pPr>
+        <w:rPr>
+          <w:u w:val="single"/>
+        </w:rPr>
+      </w:pPr>
+      <w:r>
+        <w:t>Resaltar que vamos a emplear tecnologías realistas en términos de exigencia, calidad.</w:t>
+      </w:r>
+      <w:r>
+        <w:t xml:space="preserve"> En proceso de desarrollo.</w:t>
+      </w:r>
+    </w:p>
+    <w:p>
+      <w:proofErr w:type="spellStart"/>
+      <w:r>
+        <w:t>Motivacion</w:t>
+      </w:r>
+      <w:proofErr w:type="spellEnd"/>
+      <w:r>
+        <w:t xml:space="preserve">: </w:t>
+      </w:r>
+      <w:proofErr w:type="gramStart"/>
+      <w:r>
+        <w:t>app</w:t>
+      </w:r>
+      <w:proofErr w:type="gramEnd"/>
+      <w:r>
+        <w:t xml:space="preserve"> lo más realista posible.</w:t>
+      </w:r>
+    </w:p>
+    <w:p>
+      <w:r>
+        <w:t>Resaltarlo también a nivel de conclusiones.</w:t>
+      </w:r>
+    </w:p>
+    <w:p/>
+    <w:p>
+      <w:r>
+        <w:t xml:space="preserve">EN EVALUACIÓN, HABLAR DE OTRAS CONFIGURACIONES DISTNTAS: NOSOTROS HEMOS PROBADO UNA. </w:t>
+      </w:r>
+      <w:proofErr w:type="gramStart"/>
+      <w:r>
+        <w:t>MISMA BD</w:t>
+      </w:r>
+      <w:proofErr w:type="gramEnd"/>
+      <w:r>
+        <w:t>, OTROS LENGUAJES, DISTINTAS MÁQUINAS.</w:t>
+      </w:r>
+    </w:p>
+    <w:p>
+      <w:r>
+        <w:t>LA PARTE DE IU EN EVALUACIÓN.</w:t>
+      </w:r>
+    </w:p>
+    <w:p>
+      <w:r>
+        <w:t>MÁS ALLA DE ESCALABILIDAD Y UTILIZACION DE RECURSOS.</w:t>
+      </w:r>
+    </w:p>
+    <w:p>
+      <w:r>
+        <w:t>NORMALMENTE NO SE CONSTRUYEN DOS APPS.</w:t>
+      </w:r>
+    </w:p>
+    <w:p>
+      <w:r>
+        <w:lastRenderedPageBreak/>
+        <w:t>APLICACIONES LEGADAS. MIGRACIÓN PARCIAL.</w:t>
+      </w:r>
+      <w:r>
+        <w:t xml:space="preserve"> Solución para la refactorización.</w:t>
+      </w:r>
+    </w:p>
+    <w:p/>
+    <w:p>
+      <w:pPr>
+        <w:pStyle w:val="Ttulo"/>
+      </w:pPr>
+      <w:r>
+        <w:t>Hasta el día 13.</w:t>
+      </w:r>
+    </w:p>
+    <w:p>
+      <w:pPr>
+        <w:pStyle w:val="Ttulo"/>
+      </w:pPr>
+      <w:r>
+        <w:t>En la primera semana de septiembre, otra revisión.</w:t>
+      </w:r>
+    </w:p>
+    <w:p/>
+    <w:p>
+      <w:pPr>
+        <w:pStyle w:val="Ttulo"/>
+      </w:pPr>
+      <w:r>
+        <w:t>WORD.</w:t>
+      </w:r>
+      <w:bookmarkStart w:id="0" w:name="_GoBack"/>
+      <w:bookmarkEnd w:id="0"/>
     </w:p>
     <w:sectPr>
       <w:pgSz w:w="11906" w:h="16838"/>

</xml_diff>